<commit_message>
change Graph models: add REQUIRES_SKILL.OrkLevel, REQUIRES_KNOWLEDGE.OrkLevel; add logging
</commit_message>
<xml_diff>
--- a/Standarts/Default 1_ Администрирование баз данных.docx
+++ b/Standarts/Default 1_ Администрирование баз данных.docx
@@ -1,6 +1,6 @@
 
 <file path=word/document.xml><?xml version="1.0" encoding="utf-8"?>
-<w:document xmlns:wpc="http://schemas.microsoft.com/office/word/2010/wordprocessingCanvas" xmlns:cx="http://schemas.microsoft.com/office/drawing/2014/chartex" xmlns:cx1="http://schemas.microsoft.com/office/drawing/2015/9/8/chartex" xmlns:mc="http://schemas.openxmlformats.org/markup-compatibility/2006" xmlns:o="urn:schemas-microsoft-com:office:office" xmlns:r="http://schemas.openxmlformats.org/officeDocument/2006/relationships" xmlns:m="http://schemas.openxmlformats.org/officeDocument/2006/math" xmlns:v="urn:schemas-microsoft-com:vml" xmlns:wp14="http://schemas.microsoft.com/office/word/2010/wordprocessingDrawing" xmlns:wp="http://schemas.openxmlformats.org/drawingml/2006/wordprocessingDrawing" xmlns:w10="urn:schemas-microsoft-com:office:word" xmlns:w="http://schemas.openxmlformats.org/wordprocessingml/2006/main" xmlns:w14="http://schemas.microsoft.com/office/word/2010/wordml" xmlns:w15="http://schemas.microsoft.com/office/word/2012/wordml" xmlns:w16se="http://schemas.microsoft.com/office/word/2015/wordml/symex" xmlns:wpg="http://schemas.microsoft.com/office/word/2010/wordprocessingGroup" xmlns:wpi="http://schemas.microsoft.com/office/word/2010/wordprocessingInk" xmlns:wne="http://schemas.microsoft.com/office/word/2006/wordml" xmlns:wps="http://schemas.microsoft.com/office/word/2010/wordprocessingShape" mc:Ignorable="w14 w15 w16se wp14">
+<w:document xmlns:wpc="http://schemas.microsoft.com/office/word/2010/wordprocessingCanvas" xmlns:cx="http://schemas.microsoft.com/office/drawing/2014/chartex" xmlns:cx1="http://schemas.microsoft.com/office/drawing/2015/9/8/chartex" xmlns:cx2="http://schemas.microsoft.com/office/drawing/2015/10/21/chartex" xmlns:cx3="http://schemas.microsoft.com/office/drawing/2016/5/9/chartex" xmlns:cx4="http://schemas.microsoft.com/office/drawing/2016/5/10/chartex" xmlns:cx5="http://schemas.microsoft.com/office/drawing/2016/5/11/chartex" xmlns:cx6="http://schemas.microsoft.com/office/drawing/2016/5/12/chartex" xmlns:cx7="http://schemas.microsoft.com/office/drawing/2016/5/13/chartex" xmlns:cx8="http://schemas.microsoft.com/office/drawing/2016/5/14/chartex" xmlns:mc="http://schemas.openxmlformats.org/markup-compatibility/2006" xmlns:aink="http://schemas.microsoft.com/office/drawing/2016/ink" xmlns:am3d="http://schemas.microsoft.com/office/drawing/2017/model3d" xmlns:o="urn:schemas-microsoft-com:office:office" xmlns:r="http://schemas.openxmlformats.org/officeDocument/2006/relationships" xmlns:m="http://schemas.openxmlformats.org/officeDocument/2006/math" xmlns:v="urn:schemas-microsoft-com:vml" xmlns:wp14="http://schemas.microsoft.com/office/word/2010/wordprocessingDrawing" xmlns:wp="http://schemas.openxmlformats.org/drawingml/2006/wordprocessingDrawing" xmlns:w10="urn:schemas-microsoft-com:office:word" xmlns:w="http://schemas.openxmlformats.org/wordprocessingml/2006/main" xmlns:w14="http://schemas.microsoft.com/office/word/2010/wordml" xmlns:w15="http://schemas.microsoft.com/office/word/2012/wordml" xmlns:w16cex="http://schemas.microsoft.com/office/word/2018/wordml/cex" xmlns:w16cid="http://schemas.microsoft.com/office/word/2016/wordml/cid" xmlns:w16="http://schemas.microsoft.com/office/word/2018/wordml" xmlns:w16se="http://schemas.microsoft.com/office/word/2015/wordml/symex" xmlns:wpg="http://schemas.microsoft.com/office/word/2010/wordprocessingGroup" xmlns:wpi="http://schemas.microsoft.com/office/word/2010/wordprocessingInk" xmlns:wne="http://schemas.microsoft.com/office/word/2006/wordml" xmlns:wps="http://schemas.microsoft.com/office/word/2010/wordprocessingShape" mc:Ignorable="w14 w15 w16se w16cid w16 w16cex wp14">
   <w:body>
     <w:p>
       <w:pPr>
@@ -108,7 +108,25 @@
                 <w:sz w:val="24"/>
                 <w:szCs w:val="24"/>
               </w:rPr>
-              <w:t>Республики Казахстан «Атамекен»</w:t>
+              <w:t>Республики Казахстан «</w:t>
+            </w:r>
+            <w:proofErr w:type="spellStart"/>
+            <w:r>
+              <w:rPr>
+                <w:color w:val="0D0D0D" w:themeColor="text1" w:themeTint="F2"/>
+                <w:sz w:val="24"/>
+                <w:szCs w:val="24"/>
+              </w:rPr>
+              <w:t>Атамекен</w:t>
+            </w:r>
+            <w:proofErr w:type="spellEnd"/>
+            <w:r>
+              <w:rPr>
+                <w:color w:val="0D0D0D" w:themeColor="text1" w:themeTint="F2"/>
+                <w:sz w:val="24"/>
+                <w:szCs w:val="24"/>
+              </w:rPr>
+              <w:t>»</w:t>
             </w:r>
           </w:p>
           <w:p>
@@ -148,8 +166,6 @@
                 <w:lang w:val="kk-KZ"/>
               </w:rPr>
             </w:pPr>
-            <w:bookmarkStart w:id="0" w:name="_GoBack"/>
-            <w:bookmarkEnd w:id="0"/>
           </w:p>
         </w:tc>
       </w:tr>
@@ -1142,7 +1158,23 @@
                 <w:sz w:val="24"/>
                 <w:szCs w:val="24"/>
               </w:rPr>
-              <w:t>Установка, настройка, мониторинг функционирования систем управления БД, обеспечение ИБ, управление резервным копированием БД предприятия, развитие области деятельности предприятия в части обеспечения отказоустойчивости сервера(ов) БД.</w:t>
+              <w:t>Установка, настройка, мониторинг функционирования систем управления БД, обеспечение ИБ, управление резервным копированием БД предприятия, развитие области деятельности предприятия в части обеспечения отказоустойчивости сервера(</w:t>
+            </w:r>
+            <w:proofErr w:type="spellStart"/>
+            <w:r>
+              <w:rPr>
+                <w:sz w:val="24"/>
+                <w:szCs w:val="24"/>
+              </w:rPr>
+              <w:t>ов</w:t>
+            </w:r>
+            <w:proofErr w:type="spellEnd"/>
+            <w:r>
+              <w:rPr>
+                <w:sz w:val="24"/>
+                <w:szCs w:val="24"/>
+              </w:rPr>
+              <w:t>) БД.</w:t>
             </w:r>
           </w:p>
         </w:tc>
@@ -2749,6 +2781,7 @@
                 <w:szCs w:val="24"/>
               </w:rPr>
             </w:pPr>
+            <w:proofErr w:type="spellStart"/>
             <w:r>
               <w:rPr>
                 <w:sz w:val="24"/>
@@ -2756,6 +2789,7 @@
               </w:rPr>
               <w:t>Прединсталляционное</w:t>
             </w:r>
+            <w:proofErr w:type="spellEnd"/>
             <w:r>
               <w:rPr>
                 <w:spacing w:val="-11"/>
@@ -10836,6 +10870,7 @@
               </w:rPr>
               <w:t xml:space="preserve"> </w:t>
             </w:r>
+            <w:proofErr w:type="spellStart"/>
             <w:r>
               <w:rPr>
                 <w:sz w:val="24"/>
@@ -10843,6 +10878,7 @@
               </w:rPr>
               <w:t>зеркалирование</w:t>
             </w:r>
+            <w:proofErr w:type="spellEnd"/>
             <w:r>
               <w:rPr>
                 <w:spacing w:val="-4"/>
@@ -11075,12 +11111,21 @@
               </w:rPr>
               <w:t xml:space="preserve">настройки </w:t>
             </w:r>
-            <w:r>
-              <w:rPr>
-                <w:sz w:val="24"/>
-                <w:szCs w:val="24"/>
-              </w:rPr>
-              <w:t>зеркалирования БД и методы репликации.</w:t>
+            <w:proofErr w:type="spellStart"/>
+            <w:r>
+              <w:rPr>
+                <w:sz w:val="24"/>
+                <w:szCs w:val="24"/>
+              </w:rPr>
+              <w:t>зеркалирования</w:t>
+            </w:r>
+            <w:proofErr w:type="spellEnd"/>
+            <w:r>
+              <w:rPr>
+                <w:sz w:val="24"/>
+                <w:szCs w:val="24"/>
+              </w:rPr>
+              <w:t xml:space="preserve"> БД и методы репликации.</w:t>
             </w:r>
           </w:p>
         </w:tc>
@@ -13224,6 +13269,7 @@
         <w:tc>
           <w:tcPr>
             <w:tcW w:w="4076" w:type="dxa"/>
+            <w:vMerge w:val="restart"/>
           </w:tcPr>
           <w:p>
             <w:pPr>
@@ -13278,6 +13324,71 @@
                 <w:szCs w:val="24"/>
               </w:rPr>
               <w:t>1</w:t>
+            </w:r>
+          </w:p>
+          <w:p>
+            <w:pPr>
+              <w:pStyle w:val="TableParagraph"/>
+              <w:spacing w:line="270" w:lineRule="exact"/>
+              <w:ind w:left="107"/>
+              <w:rPr>
+                <w:b/>
+                <w:sz w:val="24"/>
+                <w:szCs w:val="24"/>
+              </w:rPr>
+            </w:pPr>
+            <w:r>
+              <w:rPr>
+                <w:sz w:val="24"/>
+                <w:szCs w:val="24"/>
+              </w:rPr>
+              <w:t>Установка</w:t>
+            </w:r>
+            <w:r>
+              <w:rPr>
+                <w:spacing w:val="-1"/>
+                <w:sz w:val="24"/>
+                <w:szCs w:val="24"/>
+              </w:rPr>
+              <w:t xml:space="preserve"> </w:t>
+            </w:r>
+            <w:r>
+              <w:rPr>
+                <w:sz w:val="24"/>
+                <w:szCs w:val="24"/>
+              </w:rPr>
+              <w:t>и</w:t>
+            </w:r>
+            <w:r>
+              <w:rPr>
+                <w:spacing w:val="-1"/>
+                <w:sz w:val="24"/>
+                <w:szCs w:val="24"/>
+              </w:rPr>
+              <w:t xml:space="preserve"> </w:t>
+            </w:r>
+            <w:r>
+              <w:rPr>
+                <w:sz w:val="24"/>
+                <w:szCs w:val="24"/>
+              </w:rPr>
+              <w:t>настройка</w:t>
+            </w:r>
+            <w:r>
+              <w:rPr>
+                <w:spacing w:val="-4"/>
+                <w:sz w:val="24"/>
+                <w:szCs w:val="24"/>
+              </w:rPr>
+              <w:t xml:space="preserve"> </w:t>
+            </w:r>
+            <w:r>
+              <w:rPr>
+                <w:spacing w:val="-5"/>
+                <w:sz w:val="24"/>
+                <w:szCs w:val="24"/>
+              </w:rPr>
+              <w:t>ПО</w:t>
             </w:r>
           </w:p>
         </w:tc>
@@ -13341,7 +13452,7 @@
         <w:tc>
           <w:tcPr>
             <w:tcW w:w="4076" w:type="dxa"/>
-            <w:vMerge w:val="restart"/>
+            <w:vMerge/>
           </w:tcPr>
           <w:p>
             <w:pPr>
@@ -13353,59 +13464,6 @@
                 <w:szCs w:val="24"/>
               </w:rPr>
             </w:pPr>
-            <w:r>
-              <w:rPr>
-                <w:sz w:val="24"/>
-                <w:szCs w:val="24"/>
-              </w:rPr>
-              <w:t>Установка</w:t>
-            </w:r>
-            <w:r>
-              <w:rPr>
-                <w:spacing w:val="-1"/>
-                <w:sz w:val="24"/>
-                <w:szCs w:val="24"/>
-              </w:rPr>
-              <w:t xml:space="preserve"> </w:t>
-            </w:r>
-            <w:r>
-              <w:rPr>
-                <w:sz w:val="24"/>
-                <w:szCs w:val="24"/>
-              </w:rPr>
-              <w:t>и</w:t>
-            </w:r>
-            <w:r>
-              <w:rPr>
-                <w:spacing w:val="-1"/>
-                <w:sz w:val="24"/>
-                <w:szCs w:val="24"/>
-              </w:rPr>
-              <w:t xml:space="preserve"> </w:t>
-            </w:r>
-            <w:r>
-              <w:rPr>
-                <w:sz w:val="24"/>
-                <w:szCs w:val="24"/>
-              </w:rPr>
-              <w:t>настройка</w:t>
-            </w:r>
-            <w:r>
-              <w:rPr>
-                <w:spacing w:val="-4"/>
-                <w:sz w:val="24"/>
-                <w:szCs w:val="24"/>
-              </w:rPr>
-              <w:t xml:space="preserve"> </w:t>
-            </w:r>
-            <w:r>
-              <w:rPr>
-                <w:spacing w:val="-5"/>
-                <w:sz w:val="24"/>
-                <w:szCs w:val="24"/>
-              </w:rPr>
-              <w:t>ПО</w:t>
-            </w:r>
           </w:p>
         </w:tc>
         <w:tc>
@@ -13822,9 +13880,6 @@
           <w:tcPr>
             <w:tcW w:w="4076" w:type="dxa"/>
             <w:vMerge/>
-            <w:tcBorders>
-              <w:top w:val="nil"/>
-            </w:tcBorders>
           </w:tcPr>
           <w:p>
             <w:pPr>
@@ -17567,12 +17622,21 @@
               </w:rPr>
               <w:t xml:space="preserve">настройки </w:t>
             </w:r>
-            <w:r>
-              <w:rPr>
-                <w:sz w:val="24"/>
-                <w:szCs w:val="24"/>
-              </w:rPr>
-              <w:t>зеркалирования БД и методы репликации БД.</w:t>
+            <w:proofErr w:type="spellStart"/>
+            <w:r>
+              <w:rPr>
+                <w:sz w:val="24"/>
+                <w:szCs w:val="24"/>
+              </w:rPr>
+              <w:t>зеркалирования</w:t>
+            </w:r>
+            <w:proofErr w:type="spellEnd"/>
+            <w:r>
+              <w:rPr>
+                <w:sz w:val="24"/>
+                <w:szCs w:val="24"/>
+              </w:rPr>
+              <w:t xml:space="preserve"> БД и методы репликации БД.</w:t>
             </w:r>
           </w:p>
           <w:p>
@@ -18918,7 +18982,25 @@
                 <w:sz w:val="24"/>
                 <w:szCs w:val="24"/>
               </w:rPr>
-              <w:t xml:space="preserve"> «Зерде»</w:t>
+              <w:t xml:space="preserve"> «</w:t>
+            </w:r>
+            <w:proofErr w:type="spellStart"/>
+            <w:r>
+              <w:rPr>
+                <w:spacing w:val="-2"/>
+                <w:sz w:val="24"/>
+                <w:szCs w:val="24"/>
+              </w:rPr>
+              <w:t>Зерде</w:t>
+            </w:r>
+            <w:proofErr w:type="spellEnd"/>
+            <w:r>
+              <w:rPr>
+                <w:spacing w:val="-2"/>
+                <w:sz w:val="24"/>
+                <w:szCs w:val="24"/>
+              </w:rPr>
+              <w:t>»</w:t>
             </w:r>
           </w:p>
           <w:p>
@@ -18993,7 +19075,23 @@
                 <w:spacing w:val="-2"/>
                 <w:sz w:val="24"/>
               </w:rPr>
-              <w:t>«Атамекен»</w:t>
+              <w:t>«</w:t>
+            </w:r>
+            <w:proofErr w:type="spellStart"/>
+            <w:r>
+              <w:rPr>
+                <w:spacing w:val="-2"/>
+                <w:sz w:val="24"/>
+              </w:rPr>
+              <w:t>Атамекен</w:t>
+            </w:r>
+            <w:proofErr w:type="spellEnd"/>
+            <w:r>
+              <w:rPr>
+                <w:spacing w:val="-2"/>
+                <w:sz w:val="24"/>
+              </w:rPr>
+              <w:t>»</w:t>
             </w:r>
           </w:p>
           <w:p>
@@ -19730,7 +19828,7 @@
 </file>
 
 <file path=word/endnotes.xml><?xml version="1.0" encoding="utf-8"?>
-<w:endnotes xmlns:wpc="http://schemas.microsoft.com/office/word/2010/wordprocessingCanvas" xmlns:cx="http://schemas.microsoft.com/office/drawing/2014/chartex" xmlns:cx1="http://schemas.microsoft.com/office/drawing/2015/9/8/chartex" xmlns:mc="http://schemas.openxmlformats.org/markup-compatibility/2006" xmlns:o="urn:schemas-microsoft-com:office:office" xmlns:r="http://schemas.openxmlformats.org/officeDocument/2006/relationships" xmlns:m="http://schemas.openxmlformats.org/officeDocument/2006/math" xmlns:v="urn:schemas-microsoft-com:vml" xmlns:wp14="http://schemas.microsoft.com/office/word/2010/wordprocessingDrawing" xmlns:wp="http://schemas.openxmlformats.org/drawingml/2006/wordprocessingDrawing" xmlns:w10="urn:schemas-microsoft-com:office:word" xmlns:w="http://schemas.openxmlformats.org/wordprocessingml/2006/main" xmlns:w14="http://schemas.microsoft.com/office/word/2010/wordml" xmlns:w15="http://schemas.microsoft.com/office/word/2012/wordml" xmlns:w16se="http://schemas.microsoft.com/office/word/2015/wordml/symex" xmlns:wpg="http://schemas.microsoft.com/office/word/2010/wordprocessingGroup" xmlns:wpi="http://schemas.microsoft.com/office/word/2010/wordprocessingInk" xmlns:wne="http://schemas.microsoft.com/office/word/2006/wordml" xmlns:wps="http://schemas.microsoft.com/office/word/2010/wordprocessingShape" mc:Ignorable="w14 w15 w16se wp14">
+<w:endnotes xmlns:wpc="http://schemas.microsoft.com/office/word/2010/wordprocessingCanvas" xmlns:cx="http://schemas.microsoft.com/office/drawing/2014/chartex" xmlns:cx1="http://schemas.microsoft.com/office/drawing/2015/9/8/chartex" xmlns:cx2="http://schemas.microsoft.com/office/drawing/2015/10/21/chartex" xmlns:cx3="http://schemas.microsoft.com/office/drawing/2016/5/9/chartex" xmlns:cx4="http://schemas.microsoft.com/office/drawing/2016/5/10/chartex" xmlns:cx5="http://schemas.microsoft.com/office/drawing/2016/5/11/chartex" xmlns:cx6="http://schemas.microsoft.com/office/drawing/2016/5/12/chartex" xmlns:cx7="http://schemas.microsoft.com/office/drawing/2016/5/13/chartex" xmlns:cx8="http://schemas.microsoft.com/office/drawing/2016/5/14/chartex" xmlns:mc="http://schemas.openxmlformats.org/markup-compatibility/2006" xmlns:aink="http://schemas.microsoft.com/office/drawing/2016/ink" xmlns:am3d="http://schemas.microsoft.com/office/drawing/2017/model3d" xmlns:o="urn:schemas-microsoft-com:office:office" xmlns:r="http://schemas.openxmlformats.org/officeDocument/2006/relationships" xmlns:m="http://schemas.openxmlformats.org/officeDocument/2006/math" xmlns:v="urn:schemas-microsoft-com:vml" xmlns:wp14="http://schemas.microsoft.com/office/word/2010/wordprocessingDrawing" xmlns:wp="http://schemas.openxmlformats.org/drawingml/2006/wordprocessingDrawing" xmlns:w10="urn:schemas-microsoft-com:office:word" xmlns:w="http://schemas.openxmlformats.org/wordprocessingml/2006/main" xmlns:w14="http://schemas.microsoft.com/office/word/2010/wordml" xmlns:w15="http://schemas.microsoft.com/office/word/2012/wordml" xmlns:w16cex="http://schemas.microsoft.com/office/word/2018/wordml/cex" xmlns:w16cid="http://schemas.microsoft.com/office/word/2016/wordml/cid" xmlns:w16="http://schemas.microsoft.com/office/word/2018/wordml" xmlns:w16se="http://schemas.microsoft.com/office/word/2015/wordml/symex" xmlns:wpg="http://schemas.microsoft.com/office/word/2010/wordprocessingGroup" xmlns:wpi="http://schemas.microsoft.com/office/word/2010/wordprocessingInk" xmlns:wne="http://schemas.microsoft.com/office/word/2006/wordml" xmlns:wps="http://schemas.microsoft.com/office/word/2010/wordprocessingShape" mc:Ignorable="w14 w15 w16se w16cid w16 w16cex wp14">
   <w:endnote w:type="separator" w:id="-1">
     <w:p>
       <w:r>
@@ -19749,7 +19847,7 @@
 </file>
 
 <file path=word/footnotes.xml><?xml version="1.0" encoding="utf-8"?>
-<w:footnotes xmlns:wpc="http://schemas.microsoft.com/office/word/2010/wordprocessingCanvas" xmlns:cx="http://schemas.microsoft.com/office/drawing/2014/chartex" xmlns:cx1="http://schemas.microsoft.com/office/drawing/2015/9/8/chartex" xmlns:mc="http://schemas.openxmlformats.org/markup-compatibility/2006" xmlns:o="urn:schemas-microsoft-com:office:office" xmlns:r="http://schemas.openxmlformats.org/officeDocument/2006/relationships" xmlns:m="http://schemas.openxmlformats.org/officeDocument/2006/math" xmlns:v="urn:schemas-microsoft-com:vml" xmlns:wp14="http://schemas.microsoft.com/office/word/2010/wordprocessingDrawing" xmlns:wp="http://schemas.openxmlformats.org/drawingml/2006/wordprocessingDrawing" xmlns:w10="urn:schemas-microsoft-com:office:word" xmlns:w="http://schemas.openxmlformats.org/wordprocessingml/2006/main" xmlns:w14="http://schemas.microsoft.com/office/word/2010/wordml" xmlns:w15="http://schemas.microsoft.com/office/word/2012/wordml" xmlns:w16se="http://schemas.microsoft.com/office/word/2015/wordml/symex" xmlns:wpg="http://schemas.microsoft.com/office/word/2010/wordprocessingGroup" xmlns:wpi="http://schemas.microsoft.com/office/word/2010/wordprocessingInk" xmlns:wne="http://schemas.microsoft.com/office/word/2006/wordml" xmlns:wps="http://schemas.microsoft.com/office/word/2010/wordprocessingShape" mc:Ignorable="w14 w15 w16se wp14">
+<w:footnotes xmlns:wpc="http://schemas.microsoft.com/office/word/2010/wordprocessingCanvas" xmlns:cx="http://schemas.microsoft.com/office/drawing/2014/chartex" xmlns:cx1="http://schemas.microsoft.com/office/drawing/2015/9/8/chartex" xmlns:cx2="http://schemas.microsoft.com/office/drawing/2015/10/21/chartex" xmlns:cx3="http://schemas.microsoft.com/office/drawing/2016/5/9/chartex" xmlns:cx4="http://schemas.microsoft.com/office/drawing/2016/5/10/chartex" xmlns:cx5="http://schemas.microsoft.com/office/drawing/2016/5/11/chartex" xmlns:cx6="http://schemas.microsoft.com/office/drawing/2016/5/12/chartex" xmlns:cx7="http://schemas.microsoft.com/office/drawing/2016/5/13/chartex" xmlns:cx8="http://schemas.microsoft.com/office/drawing/2016/5/14/chartex" xmlns:mc="http://schemas.openxmlformats.org/markup-compatibility/2006" xmlns:aink="http://schemas.microsoft.com/office/drawing/2016/ink" xmlns:am3d="http://schemas.microsoft.com/office/drawing/2017/model3d" xmlns:o="urn:schemas-microsoft-com:office:office" xmlns:r="http://schemas.openxmlformats.org/officeDocument/2006/relationships" xmlns:m="http://schemas.openxmlformats.org/officeDocument/2006/math" xmlns:v="urn:schemas-microsoft-com:vml" xmlns:wp14="http://schemas.microsoft.com/office/word/2010/wordprocessingDrawing" xmlns:wp="http://schemas.openxmlformats.org/drawingml/2006/wordprocessingDrawing" xmlns:w10="urn:schemas-microsoft-com:office:word" xmlns:w="http://schemas.openxmlformats.org/wordprocessingml/2006/main" xmlns:w14="http://schemas.microsoft.com/office/word/2010/wordml" xmlns:w15="http://schemas.microsoft.com/office/word/2012/wordml" xmlns:w16cex="http://schemas.microsoft.com/office/word/2018/wordml/cex" xmlns:w16cid="http://schemas.microsoft.com/office/word/2016/wordml/cid" xmlns:w16="http://schemas.microsoft.com/office/word/2018/wordml" xmlns:w16se="http://schemas.microsoft.com/office/word/2015/wordml/symex" xmlns:wpg="http://schemas.microsoft.com/office/word/2010/wordprocessingGroup" xmlns:wpi="http://schemas.microsoft.com/office/word/2010/wordprocessingInk" xmlns:wne="http://schemas.microsoft.com/office/word/2006/wordml" xmlns:wps="http://schemas.microsoft.com/office/word/2010/wordprocessingShape" mc:Ignorable="w14 w15 w16se w16cid w16 w16cex wp14">
   <w:footnote w:type="separator" w:id="-1">
     <w:p>
       <w:r>
@@ -19768,7 +19866,7 @@
 </file>
 
 <file path=word/header1.xml><?xml version="1.0" encoding="utf-8"?>
-<w:hdr xmlns:wpc="http://schemas.microsoft.com/office/word/2010/wordprocessingCanvas" xmlns:cx="http://schemas.microsoft.com/office/drawing/2014/chartex" xmlns:cx1="http://schemas.microsoft.com/office/drawing/2015/9/8/chartex" xmlns:mc="http://schemas.openxmlformats.org/markup-compatibility/2006" xmlns:o="urn:schemas-microsoft-com:office:office" xmlns:r="http://schemas.openxmlformats.org/officeDocument/2006/relationships" xmlns:m="http://schemas.openxmlformats.org/officeDocument/2006/math" xmlns:v="urn:schemas-microsoft-com:vml" xmlns:wp14="http://schemas.microsoft.com/office/word/2010/wordprocessingDrawing" xmlns:wp="http://schemas.openxmlformats.org/drawingml/2006/wordprocessingDrawing" xmlns:w10="urn:schemas-microsoft-com:office:word" xmlns:w="http://schemas.openxmlformats.org/wordprocessingml/2006/main" xmlns:w14="http://schemas.microsoft.com/office/word/2010/wordml" xmlns:w15="http://schemas.microsoft.com/office/word/2012/wordml" xmlns:w16se="http://schemas.microsoft.com/office/word/2015/wordml/symex" xmlns:wpg="http://schemas.microsoft.com/office/word/2010/wordprocessingGroup" xmlns:wpi="http://schemas.microsoft.com/office/word/2010/wordprocessingInk" xmlns:wne="http://schemas.microsoft.com/office/word/2006/wordml" xmlns:wps="http://schemas.microsoft.com/office/word/2010/wordprocessingShape" mc:Ignorable="w14 w15 w16se wp14">
+<w:hdr xmlns:wpc="http://schemas.microsoft.com/office/word/2010/wordprocessingCanvas" xmlns:cx="http://schemas.microsoft.com/office/drawing/2014/chartex" xmlns:cx1="http://schemas.microsoft.com/office/drawing/2015/9/8/chartex" xmlns:cx2="http://schemas.microsoft.com/office/drawing/2015/10/21/chartex" xmlns:cx3="http://schemas.microsoft.com/office/drawing/2016/5/9/chartex" xmlns:cx4="http://schemas.microsoft.com/office/drawing/2016/5/10/chartex" xmlns:cx5="http://schemas.microsoft.com/office/drawing/2016/5/11/chartex" xmlns:cx6="http://schemas.microsoft.com/office/drawing/2016/5/12/chartex" xmlns:cx7="http://schemas.microsoft.com/office/drawing/2016/5/13/chartex" xmlns:cx8="http://schemas.microsoft.com/office/drawing/2016/5/14/chartex" xmlns:mc="http://schemas.openxmlformats.org/markup-compatibility/2006" xmlns:aink="http://schemas.microsoft.com/office/drawing/2016/ink" xmlns:am3d="http://schemas.microsoft.com/office/drawing/2017/model3d" xmlns:o="urn:schemas-microsoft-com:office:office" xmlns:r="http://schemas.openxmlformats.org/officeDocument/2006/relationships" xmlns:m="http://schemas.openxmlformats.org/officeDocument/2006/math" xmlns:v="urn:schemas-microsoft-com:vml" xmlns:wp14="http://schemas.microsoft.com/office/word/2010/wordprocessingDrawing" xmlns:wp="http://schemas.openxmlformats.org/drawingml/2006/wordprocessingDrawing" xmlns:w10="urn:schemas-microsoft-com:office:word" xmlns:w="http://schemas.openxmlformats.org/wordprocessingml/2006/main" xmlns:w14="http://schemas.microsoft.com/office/word/2010/wordml" xmlns:w15="http://schemas.microsoft.com/office/word/2012/wordml" xmlns:w16cex="http://schemas.microsoft.com/office/word/2018/wordml/cex" xmlns:w16cid="http://schemas.microsoft.com/office/word/2016/wordml/cid" xmlns:w16="http://schemas.microsoft.com/office/word/2018/wordml" xmlns:w16se="http://schemas.microsoft.com/office/word/2015/wordml/symex" xmlns:wpg="http://schemas.microsoft.com/office/word/2010/wordprocessingGroup" xmlns:wpi="http://schemas.microsoft.com/office/word/2010/wordprocessingInk" xmlns:wne="http://schemas.microsoft.com/office/word/2006/wordml" xmlns:wps="http://schemas.microsoft.com/office/word/2010/wordprocessingShape" mc:Ignorable="w14 w15 w16se w16cid w16 w16cex wp14">
   <w:p>
     <w:pPr>
       <w:pStyle w:val="a3"/>
@@ -19778,7 +19876,7 @@
       </w:rPr>
     </w:pPr>
     <w:r>
-      <w:pict>
+      <w:pict w14:anchorId="590857B0">
         <v:shapetype id="_x0000_t202" coordsize="21600,21600" o:spt="202" path="m,l,21600r21600,l21600,xe">
           <v:stroke joinstyle="miter"/>
           <v:path gradientshapeok="t" o:connecttype="rect"/>
@@ -19842,7 +19940,7 @@
 </file>
 
 <file path=word/numbering.xml><?xml version="1.0" encoding="utf-8"?>
-<w:numbering xmlns:wpc="http://schemas.microsoft.com/office/word/2010/wordprocessingCanvas" xmlns:cx="http://schemas.microsoft.com/office/drawing/2014/chartex" xmlns:cx1="http://schemas.microsoft.com/office/drawing/2015/9/8/chartex" xmlns:mc="http://schemas.openxmlformats.org/markup-compatibility/2006" xmlns:o="urn:schemas-microsoft-com:office:office" xmlns:r="http://schemas.openxmlformats.org/officeDocument/2006/relationships" xmlns:m="http://schemas.openxmlformats.org/officeDocument/2006/math" xmlns:v="urn:schemas-microsoft-com:vml" xmlns:wp14="http://schemas.microsoft.com/office/word/2010/wordprocessingDrawing" xmlns:wp="http://schemas.openxmlformats.org/drawingml/2006/wordprocessingDrawing" xmlns:w10="urn:schemas-microsoft-com:office:word" xmlns:w="http://schemas.openxmlformats.org/wordprocessingml/2006/main" xmlns:w14="http://schemas.microsoft.com/office/word/2010/wordml" xmlns:w15="http://schemas.microsoft.com/office/word/2012/wordml" xmlns:w16se="http://schemas.microsoft.com/office/word/2015/wordml/symex" xmlns:wpg="http://schemas.microsoft.com/office/word/2010/wordprocessingGroup" xmlns:wpi="http://schemas.microsoft.com/office/word/2010/wordprocessingInk" xmlns:wne="http://schemas.microsoft.com/office/word/2006/wordml" xmlns:wps="http://schemas.microsoft.com/office/word/2010/wordprocessingShape" mc:Ignorable="w14 w15 w16se wp14">
+<w:numbering xmlns:wpc="http://schemas.microsoft.com/office/word/2010/wordprocessingCanvas" xmlns:cx="http://schemas.microsoft.com/office/drawing/2014/chartex" xmlns:cx1="http://schemas.microsoft.com/office/drawing/2015/9/8/chartex" xmlns:cx2="http://schemas.microsoft.com/office/drawing/2015/10/21/chartex" xmlns:cx3="http://schemas.microsoft.com/office/drawing/2016/5/9/chartex" xmlns:cx4="http://schemas.microsoft.com/office/drawing/2016/5/10/chartex" xmlns:cx5="http://schemas.microsoft.com/office/drawing/2016/5/11/chartex" xmlns:cx6="http://schemas.microsoft.com/office/drawing/2016/5/12/chartex" xmlns:cx7="http://schemas.microsoft.com/office/drawing/2016/5/13/chartex" xmlns:cx8="http://schemas.microsoft.com/office/drawing/2016/5/14/chartex" xmlns:mc="http://schemas.openxmlformats.org/markup-compatibility/2006" xmlns:aink="http://schemas.microsoft.com/office/drawing/2016/ink" xmlns:am3d="http://schemas.microsoft.com/office/drawing/2017/model3d" xmlns:o="urn:schemas-microsoft-com:office:office" xmlns:r="http://schemas.openxmlformats.org/officeDocument/2006/relationships" xmlns:m="http://schemas.openxmlformats.org/officeDocument/2006/math" xmlns:v="urn:schemas-microsoft-com:vml" xmlns:wp14="http://schemas.microsoft.com/office/word/2010/wordprocessingDrawing" xmlns:wp="http://schemas.openxmlformats.org/drawingml/2006/wordprocessingDrawing" xmlns:w10="urn:schemas-microsoft-com:office:word" xmlns:w="http://schemas.openxmlformats.org/wordprocessingml/2006/main" xmlns:w14="http://schemas.microsoft.com/office/word/2010/wordml" xmlns:w15="http://schemas.microsoft.com/office/word/2012/wordml" xmlns:w16cex="http://schemas.microsoft.com/office/word/2018/wordml/cex" xmlns:w16cid="http://schemas.microsoft.com/office/word/2016/wordml/cid" xmlns:w16="http://schemas.microsoft.com/office/word/2018/wordml" xmlns:w16se="http://schemas.microsoft.com/office/word/2015/wordml/symex" xmlns:wpg="http://schemas.microsoft.com/office/word/2010/wordprocessingGroup" xmlns:wpi="http://schemas.microsoft.com/office/word/2010/wordprocessingInk" xmlns:wne="http://schemas.microsoft.com/office/word/2006/wordml" xmlns:wps="http://schemas.microsoft.com/office/word/2010/wordprocessingShape" mc:Ignorable="w14 w15 w16se w16cid w16 w16cex wp14">
   <w:abstractNum w:abstractNumId="0" w15:restartNumberingAfterBreak="0">
     <w:nsid w:val="03BD2BF4"/>
     <w:multiLevelType w:val="hybridMultilevel"/>
@@ -25152,7 +25250,7 @@
 </file>
 
 <file path=word/styles.xml><?xml version="1.0" encoding="utf-8"?>
-<w:styles xmlns:mc="http://schemas.openxmlformats.org/markup-compatibility/2006" xmlns:r="http://schemas.openxmlformats.org/officeDocument/2006/relationships" xmlns:w="http://schemas.openxmlformats.org/wordprocessingml/2006/main" xmlns:w14="http://schemas.microsoft.com/office/word/2010/wordml" xmlns:w15="http://schemas.microsoft.com/office/word/2012/wordml" xmlns:w16se="http://schemas.microsoft.com/office/word/2015/wordml/symex" mc:Ignorable="w14 w15 w16se">
+<w:styles xmlns:mc="http://schemas.openxmlformats.org/markup-compatibility/2006" xmlns:r="http://schemas.openxmlformats.org/officeDocument/2006/relationships" xmlns:w="http://schemas.openxmlformats.org/wordprocessingml/2006/main" xmlns:w14="http://schemas.microsoft.com/office/word/2010/wordml" xmlns:w15="http://schemas.microsoft.com/office/word/2012/wordml" xmlns:w16cex="http://schemas.microsoft.com/office/word/2018/wordml/cex" xmlns:w16cid="http://schemas.microsoft.com/office/word/2016/wordml/cid" xmlns:w16="http://schemas.microsoft.com/office/word/2018/wordml" xmlns:w16se="http://schemas.microsoft.com/office/word/2015/wordml/symex" mc:Ignorable="w14 w15 w16se w16cid w16 w16cex">
   <w:docDefaults>
     <w:rPrDefault>
       <w:rPr>
@@ -25170,7 +25268,7 @@
       </w:pPr>
     </w:pPrDefault>
   </w:docDefaults>
-  <w:latentStyles w:defLockedState="0" w:defUIPriority="99" w:defSemiHidden="0" w:defUnhideWhenUsed="0" w:defQFormat="0" w:count="371">
+  <w:latentStyles w:defLockedState="0" w:defUIPriority="99" w:defSemiHidden="0" w:defUnhideWhenUsed="0" w:defQFormat="0" w:count="376">
     <w:lsdException w:name="Normal" w:uiPriority="0" w:qFormat="1"/>
     <w:lsdException w:name="heading 1" w:uiPriority="9" w:qFormat="1"/>
     <w:lsdException w:name="heading 2" w:semiHidden="1" w:uiPriority="9" w:unhideWhenUsed="1" w:qFormat="1"/>
@@ -25276,7 +25374,6 @@
     <w:lsdException w:name="HTML Sample" w:semiHidden="1" w:unhideWhenUsed="1"/>
     <w:lsdException w:name="HTML Typewriter" w:semiHidden="1" w:unhideWhenUsed="1"/>
     <w:lsdException w:name="HTML Variable" w:semiHidden="1" w:unhideWhenUsed="1"/>
-    <w:lsdException w:name="Normal Table" w:semiHidden="1" w:unhideWhenUsed="1"/>
     <w:lsdException w:name="annotation subject" w:semiHidden="1" w:unhideWhenUsed="1"/>
     <w:lsdException w:name="No List" w:semiHidden="1" w:unhideWhenUsed="1"/>
     <w:lsdException w:name="Outline List 1" w:semiHidden="1" w:unhideWhenUsed="1"/>
@@ -25319,11 +25416,8 @@
     <w:lsdException w:name="Table Contemporary" w:semiHidden="1" w:unhideWhenUsed="1"/>
     <w:lsdException w:name="Table Elegant" w:semiHidden="1" w:unhideWhenUsed="1"/>
     <w:lsdException w:name="Table Professional" w:semiHidden="1" w:unhideWhenUsed="1"/>
-    <w:lsdException w:name="Table Subtle 1" w:semiHidden="1" w:unhideWhenUsed="1"/>
     <w:lsdException w:name="Table Subtle 2" w:semiHidden="1" w:unhideWhenUsed="1"/>
     <w:lsdException w:name="Table Web 1" w:semiHidden="1" w:unhideWhenUsed="1"/>
-    <w:lsdException w:name="Table Web 2" w:semiHidden="1" w:unhideWhenUsed="1"/>
-    <w:lsdException w:name="Table Web 3" w:semiHidden="1" w:unhideWhenUsed="1"/>
     <w:lsdException w:name="Balloon Text" w:semiHidden="1" w:unhideWhenUsed="1"/>
     <w:lsdException w:name="Table Grid" w:uiPriority="59"/>
     <w:lsdException w:name="Table Theme" w:semiHidden="1" w:unhideWhenUsed="1"/>
@@ -25542,6 +25636,11 @@
     <w:lsdException w:name="List Table 5 Dark Accent 6" w:uiPriority="50"/>
     <w:lsdException w:name="List Table 6 Colorful Accent 6" w:uiPriority="51"/>
     <w:lsdException w:name="List Table 7 Colorful Accent 6" w:uiPriority="52"/>
+    <w:lsdException w:name="Mention" w:semiHidden="1" w:unhideWhenUsed="1"/>
+    <w:lsdException w:name="Smart Hyperlink" w:semiHidden="1" w:unhideWhenUsed="1"/>
+    <w:lsdException w:name="Hashtag" w:semiHidden="1" w:unhideWhenUsed="1"/>
+    <w:lsdException w:name="Unresolved Mention" w:semiHidden="1" w:unhideWhenUsed="1"/>
+    <w:lsdException w:name="Smart Link" w:semiHidden="1" w:unhideWhenUsed="1"/>
   </w:latentStyles>
   <w:style w:type="paragraph" w:default="1" w:styleId="a">
     <w:name w:val="Normal"/>

</xml_diff>